<commit_message>
Finalisasi IDM dan Surat Pernyataan serta Paper
</commit_message>
<xml_diff>
--- a/Dokumen Skripsi/Dokumen Yudisium/Muhammad Daffa Ajiputra-Skripsi-FT-Naskah Ringkas-2023.docx
+++ b/Dokumen Skripsi/Dokumen Yudisium/Muhammad Daffa Ajiputra-Skripsi-FT-Naskah Ringkas-2023.docx
@@ -36,7 +36,7 @@
     <w:p>
       <w:pPr>
         <w:pStyle w:val="Author"/>
-        <w:spacing w:before="100" w:beforeAutospacing="1"/>
+        <w:spacing w:before="0" w:after="0"/>
         <w:rPr>
           <w:sz w:val="18"/>
           <w:szCs w:val="18"/>
@@ -70,7 +70,15 @@
           <w:szCs w:val="18"/>
         </w:rPr>
         <w:br/>
-        <w:t>Computer Engineering</w:t>
+      </w:r>
+      <w:r>
+        <w:rPr>
+          <w:i/>
+          <w:iCs/>
+          <w:sz w:val="18"/>
+          <w:szCs w:val="18"/>
+        </w:rPr>
+        <w:t>Department of Electrical Engineering</w:t>
       </w:r>
       <w:r>
         <w:rPr>
@@ -82,10 +90,36 @@
       </w:r>
       <w:r>
         <w:rPr>
+          <w:i/>
+          <w:iCs/>
           <w:sz w:val="18"/>
           <w:szCs w:val="18"/>
         </w:rPr>
         <w:t>Universitas Indonesia</w:t>
+      </w:r>
+    </w:p>
+    <w:p>
+      <w:pPr>
+        <w:pStyle w:val="Author"/>
+        <w:spacing w:before="0" w:after="0"/>
+        <w:rPr>
+          <w:sz w:val="18"/>
+          <w:szCs w:val="18"/>
+        </w:rPr>
+      </w:pPr>
+      <w:r>
+        <w:rPr>
+          <w:sz w:val="18"/>
+          <w:szCs w:val="18"/>
+        </w:rPr>
+        <w:t xml:space="preserve">Depok, Indonesia </w:t>
+      </w:r>
+      <w:r>
+        <w:rPr>
+          <w:sz w:val="18"/>
+          <w:szCs w:val="18"/>
+        </w:rPr>
+        <w:t>16424</w:t>
       </w:r>
       <w:r>
         <w:rPr>
@@ -135,7 +169,7 @@
     <w:p>
       <w:pPr>
         <w:pStyle w:val="Author"/>
-        <w:spacing w:before="100" w:beforeAutospacing="1"/>
+        <w:spacing w:before="0" w:after="0"/>
         <w:rPr>
           <w:sz w:val="18"/>
           <w:szCs w:val="18"/>
@@ -154,7 +188,15 @@
           <w:szCs w:val="18"/>
         </w:rPr>
         <w:br/>
-        <w:t>Computer Engineering</w:t>
+      </w:r>
+      <w:r>
+        <w:rPr>
+          <w:i/>
+          <w:iCs/>
+          <w:sz w:val="18"/>
+          <w:szCs w:val="18"/>
+        </w:rPr>
+        <w:t>Department of Electrical Engineering</w:t>
       </w:r>
       <w:r>
         <w:rPr>
@@ -166,10 +208,36 @@
       </w:r>
       <w:r>
         <w:rPr>
+          <w:i/>
+          <w:iCs/>
           <w:sz w:val="18"/>
           <w:szCs w:val="18"/>
         </w:rPr>
         <w:t>Universitas Indonesia</w:t>
+      </w:r>
+    </w:p>
+    <w:p>
+      <w:pPr>
+        <w:pStyle w:val="Author"/>
+        <w:spacing w:before="0" w:after="0"/>
+        <w:rPr>
+          <w:sz w:val="18"/>
+          <w:szCs w:val="18"/>
+        </w:rPr>
+      </w:pPr>
+      <w:r>
+        <w:rPr>
+          <w:sz w:val="18"/>
+          <w:szCs w:val="18"/>
+        </w:rPr>
+        <w:t xml:space="preserve">Depok, Indonesia </w:t>
+      </w:r>
+      <w:r>
+        <w:rPr>
+          <w:sz w:val="18"/>
+          <w:szCs w:val="18"/>
+        </w:rPr>
+        <w:t>16424</w:t>
       </w:r>
       <w:r>
         <w:rPr>
@@ -217,7 +285,7 @@
         <w:t>Abstract</w:t>
       </w:r>
       <w:r>
-        <w:t xml:space="preserve">— </w:t>
+        <w:t>—</w:t>
       </w:r>
       <w:r>
         <w:t xml:space="preserve">Indonesia is one of the world's largest exporters of fish, which exposes Indonesia's fishing sector to many threats. Illegal, unreported, unregulated (IUU) fishing is one of the problems that resulted in a significant impact in a form of a big loss that is created for the Indonesian fisheries sector. To prevent that problem, there are a lot of solutions that have been proposed, one of which is the application of technology such as surveillance cameras, but it still doesn't have a big impact to reduce and eliminate IUU fishing. Therefore, this research is conducted to develop a multi-object detection system for the detection of fish </w:t>
@@ -259,7 +327,17 @@
         <w:spacing w:after="120"/>
       </w:pPr>
       <w:r>
-        <w:t>Key words: deep learning, computer vision, object detection, YOLOv7</w:t>
+        <w:rPr>
+          <w:i/>
+          <w:iCs/>
+        </w:rPr>
+        <w:t>Keywords</w:t>
+      </w:r>
+      <w:r>
+        <w:t>—</w:t>
+      </w:r>
+      <w:r>
+        <w:t>deep learning, computer vision, object detection, YOLOv7</w:t>
       </w:r>
     </w:p>
     <w:p>
@@ -832,14 +910,14 @@
         <w:rPr>
           <w:lang w:val="en-US"/>
         </w:rPr>
-        <w:t xml:space="preserve">Given this background, this study was carried out to develop a multi-object fish-detecting system in a movie utilizing the YOLOv7 algorithm. This detection system will detect a variety of items, including humans and different sorts of fish, in the video clip captured by the ship's camera. The camera's field of vision will be pointed in one direction, which is where the fish is stored, allowing </w:t>
+        <w:t xml:space="preserve">Given this background, this study was carried out to develop a multi-object fish-detecting system in a movie utilizing the YOLOv7 algorithm. This detection system will detect a variety of items, including humans and different sorts of fish, in the video clip captured by the ship's camera. The camera's field of vision will be pointed in one direction, which is where the fish is stored, allowing all operations, including fishing and fish storage, to be </w:t>
       </w:r>
       <w:r>
         <w:rPr>
           <w:lang w:val="en-US"/>
         </w:rPr>
         <w:lastRenderedPageBreak/>
-        <w:t>all operations, including fishing and fish storage, to be monitored.</w:t>
+        <w:t>monitored.</w:t>
       </w:r>
       <w:r>
         <w:rPr>
@@ -27300,7 +27378,7 @@
     <w:charset w:val="86"/>
     <w:family w:val="auto"/>
     <w:pitch w:val="variable"/>
-    <w:sig w:usb0="00000203" w:usb1="288F0000" w:usb2="00000016" w:usb3="00000000" w:csb0="00040001" w:csb1="00000000"/>
+    <w:sig w:usb0="00000003" w:usb1="288F0000" w:usb2="00000016" w:usb3="00000000" w:csb0="00040001" w:csb1="00000000"/>
   </w:font>
   <w:font w:name="MS Mincho">
     <w:altName w:val="ＭＳ 明朝"/>

</xml_diff>